<commit_message>
added console log so tas can hopefully see that my API is broken bc i hit my monthly limit
</commit_message>
<xml_diff>
--- a/Documentation and User Testing/DevelopmentPlans.docx
+++ b/Documentation and User Testing/DevelopmentPlans.docx
@@ -120,6 +120,52 @@
     </w:p>
     <w:p>
       <w:pPr>
+        <w:spacing w:line="240" w:lineRule="auto"/>
+        <w:jc w:val="both"/>
+        <w:rPr>
+          <w:rFonts w:ascii="Aptos" w:hAnsi="Aptos" w:cstheme="majorHAnsi"/>
+          <w:bCs/>
+          <w:sz w:val="24"/>
+          <w:szCs w:val="24"/>
+          <w:lang w:val="en-US"/>
+        </w:rPr>
+      </w:pPr>
+      <w:r>
+        <w:rPr>
+          <w:rFonts w:ascii="Aptos" w:hAnsi="Aptos" w:cstheme="majorHAnsi"/>
+          <w:bCs/>
+          <w:sz w:val="24"/>
+          <w:szCs w:val="24"/>
+          <w:lang w:val="en-US"/>
+        </w:rPr>
+        <w:t>JavaScript is used for DOM manipulation, API implementation, and jQuery.</w:t>
+      </w:r>
+      <w:r>
+        <w:rPr>
+          <w:rFonts w:ascii="Aptos" w:hAnsi="Aptos" w:cstheme="majorHAnsi"/>
+          <w:bCs/>
+          <w:sz w:val="24"/>
+          <w:szCs w:val="24"/>
+          <w:lang w:val="en-US"/>
+        </w:rPr>
+        <w:t xml:space="preserve"> </w:t>
+      </w:r>
+    </w:p>
+    <w:p>
+      <w:pPr>
+        <w:spacing w:line="240" w:lineRule="auto"/>
+        <w:jc w:val="both"/>
+        <w:rPr>
+          <w:rFonts w:ascii="Aptos" w:hAnsi="Aptos" w:cstheme="majorHAnsi"/>
+          <w:b/>
+          <w:sz w:val="24"/>
+          <w:szCs w:val="24"/>
+          <w:lang w:val="en-US"/>
+        </w:rPr>
+      </w:pPr>
+    </w:p>
+    <w:p>
+      <w:pPr>
         <w:rPr>
           <w:rFonts w:ascii="Aptos" w:hAnsi="Aptos"/>
           <w:b/>
@@ -136,7 +182,27 @@
           <w:sz w:val="24"/>
           <w:szCs w:val="24"/>
         </w:rPr>
-        <w:t xml:space="preserve">DOM Manipulation: Modifying Page Element Dynamically for Personalization </w:t>
+        <w:t>DOM Manipulation</w:t>
+      </w:r>
+      <w:r>
+        <w:rPr>
+          <w:rFonts w:ascii="Aptos" w:hAnsi="Aptos"/>
+          <w:b/>
+          <w:bCs/>
+          <w:sz w:val="24"/>
+          <w:szCs w:val="24"/>
+        </w:rPr>
+        <w:t xml:space="preserve"> &amp; API Implementation</w:t>
+      </w:r>
+      <w:r>
+        <w:rPr>
+          <w:rFonts w:ascii="Aptos" w:hAnsi="Aptos"/>
+          <w:b/>
+          <w:bCs/>
+          <w:sz w:val="24"/>
+          <w:szCs w:val="24"/>
+        </w:rPr>
+        <w:t xml:space="preserve">: Modifying Page Element Dynamically for Personalization </w:t>
       </w:r>
     </w:p>
     <w:p>
@@ -215,22 +281,20 @@
     </w:p>
     <w:p>
       <w:pPr>
-        <w:pStyle w:val="ListParagraph"/>
-        <w:ind w:left="1440"/>
-        <w:rPr>
-          <w:rFonts w:ascii="Aptos" w:hAnsi="Aptos"/>
-        </w:rPr>
-      </w:pPr>
-      <w:r>
-        <w:rPr>
-          <w:rFonts w:ascii="Aptos" w:hAnsi="Aptos"/>
+        <w:jc w:val="center"/>
+        <w:rPr>
+          <w:rFonts w:ascii="Aptos" w:hAnsi="Aptos"/>
+        </w:rPr>
+      </w:pPr>
+      <w:r>
+        <w:rPr>
           <w:noProof/>
         </w:rPr>
         <w:drawing>
-          <wp:inline distT="0" distB="0" distL="0" distR="0" wp14:anchorId="11CDC5AA" wp14:editId="7B4D758B">
-            <wp:extent cx="4972692" cy="724653"/>
+          <wp:inline distT="0" distB="0" distL="0" distR="0" wp14:anchorId="3F035BBE" wp14:editId="70C50930">
+            <wp:extent cx="5943600" cy="739775"/>
             <wp:effectExtent l="0" t="0" r="0" b="0"/>
-            <wp:docPr id="1785927175" name="Picture 1" descr="A white rectangular box with black text&#10;&#10;Description automatically generated"/>
+            <wp:docPr id="597341902" name="Picture 1" descr="A white background with black text&#10;&#10;Description automatically generated"/>
             <wp:cNvGraphicFramePr>
               <a:graphicFrameLocks xmlns:a="http://schemas.openxmlformats.org/drawingml/2006/main" noChangeAspect="1"/>
             </wp:cNvGraphicFramePr>
@@ -238,7 +302,7 @@
               <a:graphicData uri="http://schemas.openxmlformats.org/drawingml/2006/picture">
                 <pic:pic xmlns:pic="http://schemas.openxmlformats.org/drawingml/2006/picture">
                   <pic:nvPicPr>
-                    <pic:cNvPr id="1785927175" name="Picture 1" descr="A white rectangular box with black text&#10;&#10;Description automatically generated"/>
+                    <pic:cNvPr id="597341902" name="Picture 1" descr="A white background with black text&#10;&#10;Description automatically generated"/>
                     <pic:cNvPicPr/>
                   </pic:nvPicPr>
                   <pic:blipFill>
@@ -256,7 +320,7 @@
                   <pic:spPr>
                     <a:xfrm>
                       <a:off x="0" y="0"/>
-                      <a:ext cx="4998086" cy="728354"/>
+                      <a:ext cx="5943600" cy="739775"/>
                     </a:xfrm>
                     <a:prstGeom prst="rect">
                       <a:avLst/>
@@ -307,7 +371,33 @@
           <w:sz w:val="24"/>
           <w:szCs w:val="24"/>
         </w:rPr>
-        <w:t xml:space="preserve"> will cycle through an array of three helpful tips</w:t>
+        <w:t xml:space="preserve"> </w:t>
+      </w:r>
+      <w:r>
+        <w:rPr>
+          <w:rFonts w:ascii="Aptos" w:hAnsi="Aptos"/>
+          <w:sz w:val="24"/>
+          <w:szCs w:val="24"/>
+        </w:rPr>
+        <w:t xml:space="preserve">take the weather from </w:t>
+      </w:r>
+      <w:proofErr w:type="spellStart"/>
+      <w:r>
+        <w:rPr>
+          <w:rFonts w:ascii="Aptos" w:hAnsi="Aptos"/>
+          <w:sz w:val="24"/>
+          <w:szCs w:val="24"/>
+        </w:rPr>
+        <w:t>Weatherstack</w:t>
+      </w:r>
+      <w:proofErr w:type="spellEnd"/>
+      <w:r>
+        <w:rPr>
+          <w:rFonts w:ascii="Aptos" w:hAnsi="Aptos"/>
+          <w:sz w:val="24"/>
+          <w:szCs w:val="24"/>
+        </w:rPr>
+        <w:t xml:space="preserve"> API to help users decide how to dress</w:t>
       </w:r>
       <w:r>
         <w:rPr>
@@ -323,6 +413,14 @@
           <w:sz w:val="24"/>
           <w:szCs w:val="24"/>
         </w:rPr>
+        <w:t xml:space="preserve"> In the example above, it currently shows an error since I have hit my limit on the API.</w:t>
+      </w:r>
+      <w:r>
+        <w:rPr>
+          <w:rFonts w:ascii="Aptos" w:hAnsi="Aptos"/>
+          <w:sz w:val="24"/>
+          <w:szCs w:val="24"/>
+        </w:rPr>
         <w:t xml:space="preserve"> </w:t>
       </w:r>
       <w:r>
@@ -355,7 +453,7 @@
           <w:sz w:val="24"/>
           <w:szCs w:val="24"/>
         </w:rPr>
-        <w:t>is Saturday or Sunday afternoon the waiting time will be busy, and otherwise not busy</w:t>
+        <w:t>is Saturday or Sunday afternoon, and otherwise not busy</w:t>
       </w:r>
       <w:r>
         <w:rPr>
@@ -393,7 +491,27 @@
           <w:sz w:val="24"/>
           <w:szCs w:val="24"/>
         </w:rPr>
-        <w:t>API Implementation: Google Maps</w:t>
+        <w:t xml:space="preserve">jQuery Implementation: Interactive </w:t>
+      </w:r>
+      <w:r>
+        <w:rPr>
+          <w:rFonts w:ascii="Aptos" w:hAnsi="Aptos"/>
+          <w:b/>
+          <w:bCs/>
+          <w:sz w:val="24"/>
+          <w:szCs w:val="24"/>
+        </w:rPr>
+        <w:t>Gallery</w:t>
+      </w:r>
+      <w:r>
+        <w:rPr>
+          <w:rFonts w:ascii="Aptos" w:hAnsi="Aptos"/>
+          <w:b/>
+          <w:bCs/>
+          <w:sz w:val="24"/>
+          <w:szCs w:val="24"/>
+        </w:rPr>
+        <w:t xml:space="preserve"> </w:t>
       </w:r>
     </w:p>
     <w:p>
@@ -410,52 +528,80 @@
           <w:sz w:val="24"/>
           <w:szCs w:val="24"/>
         </w:rPr>
-        <w:t xml:space="preserve">This implementation will be for the directions section on the </w:t>
-      </w:r>
-      <w:r>
-        <w:rPr>
-          <w:rFonts w:ascii="Aptos" w:hAnsi="Aptos"/>
-          <w:sz w:val="24"/>
-          <w:szCs w:val="24"/>
-        </w:rPr>
-        <w:t>Plan Your Visit</w:t>
-      </w:r>
-      <w:r>
-        <w:rPr>
-          <w:rFonts w:ascii="Aptos" w:hAnsi="Aptos"/>
-          <w:sz w:val="24"/>
-          <w:szCs w:val="24"/>
-        </w:rPr>
-        <w:t xml:space="preserve"> pag</w:t>
-      </w:r>
-      <w:r>
-        <w:rPr>
-          <w:rFonts w:ascii="Aptos" w:hAnsi="Aptos"/>
-          <w:sz w:val="24"/>
-          <w:szCs w:val="24"/>
-        </w:rPr>
-        <w:t>e</w:t>
-      </w:r>
-      <w:r>
-        <w:rPr>
-          <w:rFonts w:ascii="Aptos" w:hAnsi="Aptos"/>
-          <w:sz w:val="24"/>
-          <w:szCs w:val="24"/>
-        </w:rPr>
-        <w:t>.</w:t>
-      </w:r>
+        <w:t xml:space="preserve">This implementation will help users </w:t>
+      </w:r>
+      <w:r>
+        <w:rPr>
+          <w:rFonts w:ascii="Aptos" w:hAnsi="Aptos"/>
+          <w:sz w:val="24"/>
+          <w:szCs w:val="24"/>
+        </w:rPr>
+        <w:t>look at different visiting opportunities</w:t>
+      </w:r>
+      <w:r>
+        <w:rPr>
+          <w:rFonts w:ascii="Aptos" w:hAnsi="Aptos"/>
+          <w:sz w:val="24"/>
+          <w:szCs w:val="24"/>
+        </w:rPr>
+        <w:t xml:space="preserve"> on the </w:t>
+      </w:r>
+      <w:r>
+        <w:rPr>
+          <w:rFonts w:ascii="Aptos" w:hAnsi="Aptos"/>
+          <w:sz w:val="24"/>
+          <w:szCs w:val="24"/>
+        </w:rPr>
+        <w:t>Home</w:t>
+      </w:r>
+      <w:r>
+        <w:rPr>
+          <w:rFonts w:ascii="Aptos" w:hAnsi="Aptos"/>
+          <w:sz w:val="24"/>
+          <w:szCs w:val="24"/>
+        </w:rPr>
+        <w:t xml:space="preserve"> page</w:t>
+      </w:r>
+      <w:r>
+        <w:rPr>
+          <w:rFonts w:ascii="Aptos" w:hAnsi="Aptos"/>
+          <w:sz w:val="24"/>
+          <w:szCs w:val="24"/>
+        </w:rPr>
+        <w:t>. It is under the Essential Experiences section.</w:t>
+      </w:r>
+    </w:p>
+    <w:p>
+      <w:pPr>
+        <w:rPr>
+          <w:rFonts w:ascii="Aptos" w:hAnsi="Aptos"/>
+          <w:sz w:val="24"/>
+          <w:szCs w:val="24"/>
+        </w:rPr>
+      </w:pPr>
+    </w:p>
+    <w:p>
+      <w:pPr>
+        <w:jc w:val="center"/>
+        <w:rPr>
+          <w:rFonts w:ascii="Aptos" w:hAnsi="Aptos"/>
+          <w:sz w:val="24"/>
+          <w:szCs w:val="24"/>
+        </w:rPr>
+      </w:pPr>
       <w:r>
         <w:rPr>
           <w:rFonts w:ascii="Aptos" w:hAnsi="Aptos"/>
           <w:noProof/>
           <w:sz w:val="24"/>
           <w:szCs w:val="24"/>
+          <w14:ligatures w14:val="standardContextual"/>
         </w:rPr>
         <w:drawing>
-          <wp:inline distT="0" distB="0" distL="0" distR="0" wp14:anchorId="14BFF207" wp14:editId="1E6A9E73">
-            <wp:extent cx="5943600" cy="2994660"/>
-            <wp:effectExtent l="0" t="0" r="0" b="2540"/>
-            <wp:docPr id="265260523" name="Picture 2" descr="A map of a city&#10;&#10;Description automatically generated"/>
+          <wp:inline distT="0" distB="0" distL="0" distR="0" wp14:anchorId="1B6F2716" wp14:editId="2E1F8548">
+            <wp:extent cx="5943600" cy="2312670"/>
+            <wp:effectExtent l="0" t="0" r="0" b="0"/>
+            <wp:docPr id="1194390609" name="Picture 2" descr="A close-up of a bus&#10;&#10;Description automatically generated"/>
             <wp:cNvGraphicFramePr>
               <a:graphicFrameLocks xmlns:a="http://schemas.openxmlformats.org/drawingml/2006/main" noChangeAspect="1"/>
             </wp:cNvGraphicFramePr>
@@ -463,7 +609,7 @@
               <a:graphicData uri="http://schemas.openxmlformats.org/drawingml/2006/picture">
                 <pic:pic xmlns:pic="http://schemas.openxmlformats.org/drawingml/2006/picture">
                   <pic:nvPicPr>
-                    <pic:cNvPr id="265260523" name="Picture 2" descr="A map of a city&#10;&#10;Description automatically generated"/>
+                    <pic:cNvPr id="1194390609" name="Picture 2" descr="A close-up of a bus&#10;&#10;Description automatically generated"/>
                     <pic:cNvPicPr/>
                   </pic:nvPicPr>
                   <pic:blipFill>
@@ -481,7 +627,7 @@
                   <pic:spPr>
                     <a:xfrm>
                       <a:off x="0" y="0"/>
-                      <a:ext cx="5943600" cy="2994660"/>
+                      <a:ext cx="5943600" cy="2312670"/>
                     </a:xfrm>
                     <a:prstGeom prst="rect">
                       <a:avLst/>
@@ -502,14 +648,6 @@
           <w:szCs w:val="24"/>
         </w:rPr>
       </w:pPr>
-      <w:r>
-        <w:rPr>
-          <w:rFonts w:ascii="Aptos" w:hAnsi="Aptos"/>
-          <w:sz w:val="24"/>
-          <w:szCs w:val="24"/>
-        </w:rPr>
-        <w:t>I plan to implement Google Maps to help users find directions to the Duquesne Incline from their location.</w:t>
-      </w:r>
     </w:p>
     <w:p>
       <w:pPr>
@@ -519,365 +657,25 @@
           <w:szCs w:val="24"/>
         </w:rPr>
       </w:pPr>
+      <w:r>
+        <w:rPr>
+          <w:rFonts w:ascii="Aptos" w:hAnsi="Aptos"/>
+          <w:sz w:val="24"/>
+          <w:szCs w:val="24"/>
+        </w:rPr>
+        <w:lastRenderedPageBreak/>
+        <w:t>If the user is hovering over a box, the border will become a darker shade of black. This is seen in the above screenshot where the Tour Pittsburgh box is highlighted.</w:t>
+      </w:r>
     </w:p>
     <w:p>
       <w:pPr>
         <w:rPr>
           <w:rFonts w:ascii="Aptos" w:hAnsi="Aptos"/>
-          <w:b/>
-          <w:bCs/>
-          <w:sz w:val="24"/>
-          <w:szCs w:val="24"/>
-        </w:rPr>
-      </w:pPr>
-      <w:r>
-        <w:rPr>
-          <w:rFonts w:ascii="Aptos" w:hAnsi="Aptos"/>
-          <w:b/>
-          <w:bCs/>
-          <w:sz w:val="24"/>
-          <w:szCs w:val="24"/>
-        </w:rPr>
-        <w:t xml:space="preserve">jQuery Implementation: Interactive Carousel </w:t>
-      </w:r>
-    </w:p>
-    <w:p>
-      <w:pPr>
-        <w:rPr>
-          <w:rFonts w:ascii="Aptos" w:hAnsi="Aptos"/>
-          <w:sz w:val="24"/>
-          <w:szCs w:val="24"/>
-        </w:rPr>
-      </w:pPr>
-      <w:r>
-        <w:rPr>
-          <w:rFonts w:ascii="Aptos" w:hAnsi="Aptos"/>
-          <w:sz w:val="24"/>
-          <w:szCs w:val="24"/>
-        </w:rPr>
-        <w:lastRenderedPageBreak/>
-        <w:t xml:space="preserve">This implementation will help users scroll through different events on the </w:t>
-      </w:r>
-      <w:r>
-        <w:rPr>
-          <w:rFonts w:ascii="Aptos" w:hAnsi="Aptos"/>
-          <w:sz w:val="24"/>
-          <w:szCs w:val="24"/>
-        </w:rPr>
-        <w:t>Home</w:t>
-      </w:r>
-      <w:r>
-        <w:rPr>
-          <w:rFonts w:ascii="Aptos" w:hAnsi="Aptos"/>
-          <w:sz w:val="24"/>
-          <w:szCs w:val="24"/>
-        </w:rPr>
-        <w:t xml:space="preserve"> page</w:t>
-      </w:r>
-      <w:r>
-        <w:rPr>
-          <w:rFonts w:ascii="Aptos" w:hAnsi="Aptos"/>
-          <w:sz w:val="24"/>
-          <w:szCs w:val="24"/>
-        </w:rPr>
-        <w:t>. It is under the Essential Experiences section.</w:t>
-      </w:r>
-    </w:p>
-    <w:p>
-      <w:pPr>
-        <w:rPr>
-          <w:rFonts w:ascii="Aptos" w:hAnsi="Aptos"/>
-          <w:sz w:val="24"/>
-          <w:szCs w:val="24"/>
-        </w:rPr>
-      </w:pPr>
-    </w:p>
-    <w:p>
-      <w:pPr>
-        <w:jc w:val="center"/>
-        <w:rPr>
-          <w:rFonts w:ascii="Aptos" w:hAnsi="Aptos"/>
-          <w:sz w:val="24"/>
-          <w:szCs w:val="24"/>
-        </w:rPr>
-      </w:pPr>
-      <w:r>
-        <w:rPr>
-          <w:rFonts w:ascii="Aptos" w:hAnsi="Aptos"/>
-          <w:noProof/>
-          <w:sz w:val="24"/>
-          <w:szCs w:val="24"/>
-        </w:rPr>
-        <w:drawing>
-          <wp:inline distT="0" distB="0" distL="0" distR="0" wp14:anchorId="55A9D8B9" wp14:editId="00A093E9">
-            <wp:extent cx="4981019" cy="2681555"/>
-            <wp:effectExtent l="0" t="0" r="0" b="0"/>
-            <wp:docPr id="1878876479" name="Picture 3" descr="A collage of images of people in a bus&#10;&#10;Description automatically generated"/>
-            <wp:cNvGraphicFramePr>
-              <a:graphicFrameLocks xmlns:a="http://schemas.openxmlformats.org/drawingml/2006/main" noChangeAspect="1"/>
-            </wp:cNvGraphicFramePr>
-            <a:graphic xmlns:a="http://schemas.openxmlformats.org/drawingml/2006/main">
-              <a:graphicData uri="http://schemas.openxmlformats.org/drawingml/2006/picture">
-                <pic:pic xmlns:pic="http://schemas.openxmlformats.org/drawingml/2006/picture">
-                  <pic:nvPicPr>
-                    <pic:cNvPr id="1878876479" name="Picture 3" descr="A collage of images of people in a bus&#10;&#10;Description automatically generated"/>
-                    <pic:cNvPicPr/>
-                  </pic:nvPicPr>
-                  <pic:blipFill>
-                    <a:blip r:embed="rId7">
-                      <a:extLst>
-                        <a:ext uri="{28A0092B-C50C-407E-A947-70E740481C1C}">
-                          <a14:useLocalDpi xmlns:a14="http://schemas.microsoft.com/office/drawing/2010/main" val="0"/>
-                        </a:ext>
-                      </a:extLst>
-                    </a:blip>
-                    <a:stretch>
-                      <a:fillRect/>
-                    </a:stretch>
-                  </pic:blipFill>
-                  <pic:spPr>
-                    <a:xfrm>
-                      <a:off x="0" y="0"/>
-                      <a:ext cx="5016449" cy="2700629"/>
-                    </a:xfrm>
-                    <a:prstGeom prst="rect">
-                      <a:avLst/>
-                    </a:prstGeom>
-                  </pic:spPr>
-                </pic:pic>
-              </a:graphicData>
-            </a:graphic>
-          </wp:inline>
-        </w:drawing>
-      </w:r>
-    </w:p>
-    <w:p>
-      <w:pPr>
-        <w:rPr>
-          <w:rFonts w:ascii="Aptos" w:hAnsi="Aptos"/>
-          <w:sz w:val="24"/>
-          <w:szCs w:val="24"/>
-        </w:rPr>
-      </w:pPr>
-    </w:p>
-    <w:p>
-      <w:pPr>
-        <w:rPr>
-          <w:rFonts w:ascii="Aptos" w:hAnsi="Aptos"/>
-          <w:sz w:val="24"/>
-          <w:szCs w:val="24"/>
-        </w:rPr>
-      </w:pPr>
-      <w:r>
-        <w:rPr>
-          <w:rFonts w:ascii="Aptos" w:hAnsi="Aptos"/>
-          <w:sz w:val="24"/>
-          <w:szCs w:val="24"/>
-        </w:rPr>
-        <w:t xml:space="preserve">There will be five total images/links that the user can scroll through: the Cable Car, Field trips, two different images for Gift Shop, and Pittsburgh Tours. </w:t>
-      </w:r>
-    </w:p>
-    <w:p>
-      <w:pPr>
-        <w:rPr>
-          <w:rFonts w:ascii="Aptos" w:hAnsi="Aptos"/>
-          <w:b/>
-          <w:bCs/>
-          <w:sz w:val="24"/>
-          <w:szCs w:val="24"/>
-        </w:rPr>
-      </w:pPr>
-    </w:p>
-    <w:p>
-      <w:pPr>
-        <w:rPr>
-          <w:rFonts w:ascii="Aptos" w:hAnsi="Aptos"/>
-          <w:b/>
-          <w:bCs/>
-          <w:sz w:val="24"/>
-          <w:szCs w:val="24"/>
-        </w:rPr>
-      </w:pPr>
-      <w:r>
-        <w:rPr>
-          <w:rFonts w:ascii="Aptos" w:hAnsi="Aptos"/>
-          <w:b/>
-          <w:bCs/>
-          <w:sz w:val="24"/>
-          <w:szCs w:val="24"/>
-        </w:rPr>
-        <w:t>The Submission Form</w:t>
-      </w:r>
-    </w:p>
-    <w:p>
-      <w:pPr>
-        <w:rPr>
-          <w:rFonts w:ascii="Aptos" w:hAnsi="Aptos"/>
-          <w:sz w:val="24"/>
-          <w:szCs w:val="24"/>
-        </w:rPr>
-      </w:pPr>
-      <w:r>
-        <w:rPr>
-          <w:rFonts w:ascii="Aptos" w:hAnsi="Aptos"/>
-          <w:sz w:val="24"/>
-          <w:szCs w:val="24"/>
-        </w:rPr>
-        <w:t xml:space="preserve">I will need a JavaScript </w:t>
-      </w:r>
-      <w:r>
-        <w:rPr>
-          <w:rFonts w:ascii="Aptos" w:hAnsi="Aptos"/>
-          <w:sz w:val="24"/>
-          <w:szCs w:val="24"/>
-        </w:rPr>
-        <w:t xml:space="preserve">function for my Contact Us page. It will help me add functionality to the submit </w:t>
-      </w:r>
-      <w:r>
-        <w:rPr>
-          <w:rFonts w:ascii="Aptos" w:hAnsi="Aptos"/>
-          <w:sz w:val="24"/>
-          <w:szCs w:val="24"/>
-        </w:rPr>
-        <w:t xml:space="preserve">button </w:t>
-      </w:r>
-      <w:r>
-        <w:rPr>
-          <w:rFonts w:ascii="Aptos" w:hAnsi="Aptos"/>
-          <w:sz w:val="24"/>
-          <w:szCs w:val="24"/>
-        </w:rPr>
-        <w:t xml:space="preserve">for </w:t>
-      </w:r>
-      <w:r>
-        <w:rPr>
-          <w:rFonts w:ascii="Aptos" w:hAnsi="Aptos"/>
-          <w:sz w:val="24"/>
-          <w:szCs w:val="24"/>
-        </w:rPr>
-        <w:t xml:space="preserve">my </w:t>
-      </w:r>
-      <w:r>
-        <w:rPr>
-          <w:rFonts w:ascii="Aptos" w:hAnsi="Aptos"/>
-          <w:sz w:val="24"/>
-          <w:szCs w:val="24"/>
-        </w:rPr>
-        <w:t xml:space="preserve">Join Our Mailing List </w:t>
-      </w:r>
-      <w:r>
-        <w:rPr>
-          <w:rFonts w:ascii="Aptos" w:hAnsi="Aptos"/>
-          <w:sz w:val="24"/>
-          <w:szCs w:val="24"/>
-        </w:rPr>
-        <w:t>form</w:t>
-      </w:r>
-      <w:r>
-        <w:rPr>
-          <w:rFonts w:ascii="Aptos" w:hAnsi="Aptos"/>
-          <w:sz w:val="24"/>
-          <w:szCs w:val="24"/>
-        </w:rPr>
-        <w:t>.</w:t>
-      </w:r>
-    </w:p>
-    <w:p>
-      <w:pPr>
-        <w:jc w:val="center"/>
-        <w:rPr>
-          <w:rFonts w:ascii="Aptos" w:hAnsi="Aptos"/>
           <w:sz w:val="24"/>
           <w:szCs w:val="24"/>
           <w:lang w:val="en-US"/>
         </w:rPr>
       </w:pPr>
-      <w:r>
-        <w:rPr>
-          <w:rFonts w:ascii="Aptos" w:hAnsi="Aptos"/>
-          <w:noProof/>
-          <w:sz w:val="24"/>
-          <w:szCs w:val="24"/>
-        </w:rPr>
-        <w:drawing>
-          <wp:inline distT="0" distB="0" distL="0" distR="0" wp14:anchorId="2728DD8C" wp14:editId="773FDFED">
-            <wp:extent cx="5943600" cy="2558415"/>
-            <wp:effectExtent l="0" t="0" r="0" b="0"/>
-            <wp:docPr id="1522605512" name="Picture 4" descr="A screenshot of a form&#10;&#10;Description automatically generated"/>
-            <wp:cNvGraphicFramePr>
-              <a:graphicFrameLocks xmlns:a="http://schemas.openxmlformats.org/drawingml/2006/main" noChangeAspect="1"/>
-            </wp:cNvGraphicFramePr>
-            <a:graphic xmlns:a="http://schemas.openxmlformats.org/drawingml/2006/main">
-              <a:graphicData uri="http://schemas.openxmlformats.org/drawingml/2006/picture">
-                <pic:pic xmlns:pic="http://schemas.openxmlformats.org/drawingml/2006/picture">
-                  <pic:nvPicPr>
-                    <pic:cNvPr id="1522605512" name="Picture 4" descr="A screenshot of a form&#10;&#10;Description automatically generated"/>
-                    <pic:cNvPicPr/>
-                  </pic:nvPicPr>
-                  <pic:blipFill>
-                    <a:blip r:embed="rId8">
-                      <a:extLst>
-                        <a:ext uri="{28A0092B-C50C-407E-A947-70E740481C1C}">
-                          <a14:useLocalDpi xmlns:a14="http://schemas.microsoft.com/office/drawing/2010/main" val="0"/>
-                        </a:ext>
-                      </a:extLst>
-                    </a:blip>
-                    <a:stretch>
-                      <a:fillRect/>
-                    </a:stretch>
-                  </pic:blipFill>
-                  <pic:spPr>
-                    <a:xfrm>
-                      <a:off x="0" y="0"/>
-                      <a:ext cx="5943600" cy="2558415"/>
-                    </a:xfrm>
-                    <a:prstGeom prst="rect">
-                      <a:avLst/>
-                    </a:prstGeom>
-                  </pic:spPr>
-                </pic:pic>
-              </a:graphicData>
-            </a:graphic>
-          </wp:inline>
-        </w:drawing>
-      </w:r>
-    </w:p>
-    <w:p>
-      <w:pPr>
-        <w:rPr>
-          <w:rFonts w:ascii="Aptos" w:hAnsi="Aptos"/>
-          <w:sz w:val="24"/>
-          <w:szCs w:val="24"/>
-          <w:lang w:val="en-US"/>
-        </w:rPr>
-      </w:pPr>
-      <w:r>
-        <w:rPr>
-          <w:rFonts w:ascii="Aptos" w:hAnsi="Aptos"/>
-          <w:sz w:val="24"/>
-          <w:szCs w:val="24"/>
-          <w:lang w:val="en-US"/>
-        </w:rPr>
-        <w:t xml:space="preserve">This button will allow the user to submit their contact information and write an error message </w:t>
-      </w:r>
-      <w:r>
-        <w:rPr>
-          <w:rFonts w:ascii="Aptos" w:hAnsi="Aptos"/>
-          <w:sz w:val="24"/>
-          <w:szCs w:val="24"/>
-          <w:lang w:val="en-US"/>
-        </w:rPr>
-        <w:t xml:space="preserve">below the submit button </w:t>
-      </w:r>
-      <w:r>
-        <w:rPr>
-          <w:rFonts w:ascii="Aptos" w:hAnsi="Aptos"/>
-          <w:sz w:val="24"/>
-          <w:szCs w:val="24"/>
-          <w:lang w:val="en-US"/>
-        </w:rPr>
-        <w:t>if their input is invalid.</w:t>
-      </w:r>
     </w:p>
     <w:sectPr>
       <w:pgSz w:w="12240" w:h="15840"/>

</xml_diff>